<commit_message>
Adelanto de Documento Plan de Gestión Interesados
</commit_message>
<xml_diff>
--- a/Gerencia del Proyecto/Gestión de la Integración del proyecto/Inicio/ActaDeConstituciónV1.docx
+++ b/Gerencia del Proyecto/Gestión de la Integración del proyecto/Inicio/ActaDeConstituciónV1.docx
@@ -1,6 +1,6 @@
 
 <file path=word/document.xml><?xml version="1.0" encoding="utf-8"?>
-<w:document xmlns:wpc="http://schemas.microsoft.com/office/word/2010/wordprocessingCanvas" xmlns:cx="http://schemas.microsoft.com/office/drawing/2014/chartex" xmlns:cx1="http://schemas.microsoft.com/office/drawing/2015/9/8/chartex" xmlns:cx2="http://schemas.microsoft.com/office/drawing/2015/10/21/chartex" xmlns:cx3="http://schemas.microsoft.com/office/drawing/2016/5/9/chartex" xmlns:cx4="http://schemas.microsoft.com/office/drawing/2016/5/10/chartex" xmlns:cx5="http://schemas.microsoft.com/office/drawing/2016/5/11/chartex" xmlns:cx6="http://schemas.microsoft.com/office/drawing/2016/5/12/chartex" xmlns:cx7="http://schemas.microsoft.com/office/drawing/2016/5/13/chartex" xmlns:cx8="http://schemas.microsoft.com/office/drawing/2016/5/14/chartex" xmlns:mc="http://schemas.openxmlformats.org/markup-compatibility/2006" xmlns:aink="http://schemas.microsoft.com/office/drawing/2016/ink" xmlns:am3d="http://schemas.microsoft.com/office/drawing/2017/model3d" xmlns:o="urn:schemas-microsoft-com:office:office" xmlns:r="http://schemas.openxmlformats.org/officeDocument/2006/relationships" xmlns:m="http://schemas.openxmlformats.org/officeDocument/2006/math" xmlns:v="urn:schemas-microsoft-com:vml" xmlns:wp14="http://schemas.microsoft.com/office/word/2010/wordprocessingDrawing" xmlns:wp="http://schemas.openxmlformats.org/drawingml/2006/wordprocessingDrawing" xmlns:w10="urn:schemas-microsoft-com:office:word" xmlns:w="http://schemas.openxmlformats.org/wordprocessingml/2006/main" xmlns:w14="http://schemas.microsoft.com/office/word/2010/wordml" xmlns:w15="http://schemas.microsoft.com/office/word/2012/wordml" xmlns:w16cid="http://schemas.microsoft.com/office/word/2016/wordml/cid" xmlns:w16se="http://schemas.microsoft.com/office/word/2015/wordml/symex" xmlns:wpg="http://schemas.microsoft.com/office/word/2010/wordprocessingGroup" xmlns:wpi="http://schemas.microsoft.com/office/word/2010/wordprocessingInk" xmlns:wne="http://schemas.microsoft.com/office/word/2006/wordml" xmlns:wps="http://schemas.microsoft.com/office/word/2010/wordprocessingShape" mc:Ignorable="w14 w15 w16se w16cid wp14">
+<w:document xmlns:wpc="http://schemas.microsoft.com/office/word/2010/wordprocessingCanvas" xmlns:mc="http://schemas.openxmlformats.org/markup-compatibility/2006" xmlns:o="urn:schemas-microsoft-com:office:office" xmlns:r="http://schemas.openxmlformats.org/officeDocument/2006/relationships" xmlns:m="http://schemas.openxmlformats.org/officeDocument/2006/math" xmlns:v="urn:schemas-microsoft-com:vml" xmlns:wp14="http://schemas.microsoft.com/office/word/2010/wordprocessingDrawing" xmlns:wp="http://schemas.openxmlformats.org/drawingml/2006/wordprocessingDrawing" xmlns:w10="urn:schemas-microsoft-com:office:word" xmlns:w="http://schemas.openxmlformats.org/wordprocessingml/2006/main" xmlns:w14="http://schemas.microsoft.com/office/word/2010/wordml" xmlns:w15="http://schemas.microsoft.com/office/word/2012/wordml" xmlns:wpg="http://schemas.microsoft.com/office/word/2010/wordprocessingGroup" xmlns:wpi="http://schemas.microsoft.com/office/word/2010/wordprocessingInk" xmlns:wne="http://schemas.microsoft.com/office/word/2006/wordml" xmlns:wps="http://schemas.microsoft.com/office/word/2010/wordprocessingShape" mc:Ignorable="w14 w15 wp14">
   <w:body>
     <w:p>
       <w:pPr>
@@ -24,20 +24,7 @@
           <w:szCs w:val="40"/>
           <w:lang w:val="en-US"/>
         </w:rPr>
-        <w:t>H.S.P(Healthy Soft</w:t>
-      </w:r>
-      <w:bookmarkStart w:id="0" w:name="_GoBack"/>
-      <w:bookmarkEnd w:id="0"/>
-      <w:r>
-        <w:rPr>
-          <w:rFonts w:ascii="Arial Nova Light" w:eastAsia="Arial Nova Light" w:hAnsi="Arial Nova Light" w:cs="Arial Nova Light"/>
-          <w:i/>
-          <w:smallCaps/>
-          <w:sz w:val="40"/>
-          <w:szCs w:val="40"/>
-          <w:lang w:val="en-US"/>
-        </w:rPr>
-        <w:t>ware Products)</w:t>
+        <w:t>H.S.P(Healthy Software Products)</w:t>
       </w:r>
     </w:p>
     <w:p>
@@ -615,10 +602,7 @@
           <w:p/>
           <w:p>
             <w:r>
-              <w:t>La organización The National Institutes of Health Clinical Center, America's research hospital desea diseñar su plan de transformación TI para sus servicios. Esta organización decide contratarnos con el fin de desarrollar cuatro productos que ayuden a la t</w:t>
-            </w:r>
-            <w:r>
-              <w:t>ransformación y se realizarán en un  plazo de dos años.</w:t>
+              <w:t>La organización The National Institutes of Health Clinical Center, America's research hospital desea diseñar su plan de transformación TI para sus servicios. Esta organización decide contratarnos con el fin de desarrollar cuatro productos que ayuden a la transformación y se realizarán en un  plazo de dos años.</w:t>
             </w:r>
           </w:p>
           <w:p/>
@@ -644,15 +628,25 @@
             <w:gridSpan w:val="2"/>
           </w:tcPr>
           <w:p>
+            <w:pPr>
+              <w:ind w:left="720" w:hanging="720"/>
+            </w:pPr>
             <w:r>
               <w:t>Realizar Plan de transformación TI en el sector Salud.</w:t>
             </w:r>
           </w:p>
           <w:p/>
           <w:p>
+            <w:pPr>
+              <w:rPr>
+                <w:b/>
+              </w:rPr>
+            </w:pPr>
             <w:r>
               <w:t>Los objetivos de este proyecto son los siguientes:</w:t>
             </w:r>
+            <w:bookmarkStart w:id="0" w:name="_GoBack"/>
+            <w:bookmarkEnd w:id="0"/>
           </w:p>
           <w:p/>
           <w:p>
@@ -664,10 +658,7 @@
               <w:contextualSpacing/>
             </w:pPr>
             <w:r>
-              <w:t>Ofrecer una herramienta de apoyo para compartir imágenes/videos/t</w:t>
-            </w:r>
-            <w:r>
-              <w:t xml:space="preserve">utoriales con el fin de apoyar la investigación y la enseñanza. </w:t>
+              <w:t xml:space="preserve">Ofrecer una herramienta de apoyo para compartir imágenes/videos/tutoriales con el fin de apoyar la investigación y la enseñanza. </w:t>
             </w:r>
           </w:p>
           <w:p>
@@ -691,10 +682,7 @@
               <w:contextualSpacing/>
             </w:pPr>
             <w:r>
-              <w:t>Realizar módulos para servicios de: banco de sangre, i</w:t>
-            </w:r>
-            <w:r>
-              <w:t>nscripción de pacientes para ayudar a investigaciones, manejo de materiales y servicios ambientales de NIH.</w:t>
+              <w:t>Realizar módulos para servicios de: banco de sangre, inscripción de pacientes para ayudar a investigaciones, manejo de materiales y servicios ambientales de NIH.</w:t>
             </w:r>
           </w:p>
           <w:p>
@@ -706,10 +694,7 @@
               <w:contextualSpacing/>
             </w:pPr>
             <w:r>
-              <w:t>Desarrollar un repositorio de imágenes con opción de búsqueda con tags, facilitando así la búsqueda y el tiempo de ésta; este repositorio contará co</w:t>
-            </w:r>
-            <w:r>
-              <w:t>n varias fases de desarrollo, hasta llegar a la comparación de rayos X para determinar la enfermedad del paciente de una forma más rápida y veraz.</w:t>
+              <w:t>Desarrollar un repositorio de imágenes con opción de búsqueda con tags, facilitando así la búsqueda y el tiempo de ésta; este repositorio contará con varias fases de desarrollo, hasta llegar a la comparación de rayos X para determinar la enfermedad del paciente de una forma más rápida y veraz.</w:t>
             </w:r>
           </w:p>
           <w:p/>
@@ -737,10 +722,7 @@
           <w:p/>
           <w:p>
             <w:r>
-              <w:t>El proyecto se enfoca en los objetivos a través del desarrollo de los planes dentro del presupuesto y tiempos estimados. Se identificó la comunicación directa con los departamentos interesados como la mejor estrategia para lograr un proyecto de calidad que</w:t>
-            </w:r>
-            <w:r>
-              <w:t xml:space="preserve"> optimice los procesos de las diferentes áreas, así como mejorar la atención al usuario.</w:t>
+              <w:t>El proyecto se enfoca en los objetivos a través del desarrollo de los planes dentro del presupuesto y tiempos estimados. Se identificó la comunicación directa con los departamentos interesados como la mejor estrategia para lograr un proyecto de calidad que optimice los procesos de las diferentes áreas, así como mejorar la atención al usuario.</w:t>
             </w:r>
           </w:p>
           <w:p/>
@@ -775,13 +757,7 @@
               </w:rPr>
             </w:pPr>
             <w:r>
-              <w:t>La dirección del proyecto está a cargo de la Gerente General Jeimy Rocio Sosa Gómez, quienes le suceden después son: el líder técnic</w:t>
-            </w:r>
-            <w:r>
-              <w:t>o (Gabriel Santiago Álvarez Amaya), el administrador DB (Jair Dario Muñoz Aguilar) y el Community Manager (Camilo Arturo D’Achiardi León); en la parte del equipo de desarrollo se cuenta con cuatro desarrolladores (Jeimy Rocio Sosa Gómez, Gabriel Santiago Á</w:t>
-            </w:r>
-            <w:r>
-              <w:t xml:space="preserve">lvarez Amaya,  Camilo Arturo D’Achiardi León y Jair Dario Muñoz Aguilar) </w:t>
+              <w:t xml:space="preserve">La dirección del proyecto está a cargo de la Gerente General Jeimy Rocio Sosa Gómez, quienes le suceden después son: el líder técnico (Gabriel Santiago Álvarez Amaya), el administrador DB (Jair Dario Muñoz Aguilar) y el Community Manager (Camilo Arturo D’Achiardi León); en la parte del equipo de desarrollo se cuenta con cuatro desarrolladores (Jeimy Rocio Sosa Gómez, Gabriel Santiago Álvarez Amaya,  Camilo Arturo D’Achiardi León y Jair Dario Muñoz Aguilar) </w:t>
             </w:r>
           </w:p>
           <w:p/>
@@ -1010,10 +986,7 @@
           <w:p/>
           <w:p>
             <w:r>
-              <w:t xml:space="preserve">Todas las solicitudes de cambios al proyecto serán presentadas a nuestra gerente Jeimy Sosa por escrito. Ella junto al equipo evaluarán el impacto de los cambios en el desarrollo con el fin de determinar su viabilidad así como el aumento en tiempo y costo </w:t>
-            </w:r>
-            <w:r>
-              <w:t>del proyecto. Una vez la evaluación haya sido realizada y los cambios hayan sido aceptad    bnm,,lkjhgcfxdzsxz</w:t>
+              <w:t>Todas las solicitudes de cambios al proyecto serán presentadas a nuestra gerente Jeimy Sosa por escrito. Ella junto al equipo evaluarán el impacto de los cambios en el desarrollo con el fin de determinar su viabilidad así como el aumento en tiempo y costo del proyecto. Una vez la evaluación haya sido realizada y los cambios hayan sido aceptad    bnm,,lkjhgcfxdzsxz</w:t>
             </w:r>
           </w:p>
           <w:p/>
@@ -1073,10 +1046,7 @@
               <w:contextualSpacing/>
             </w:pPr>
             <w:r>
-              <w:t>Administrador DB (Jair Dario Muñoz Agu</w:t>
-            </w:r>
-            <w:r>
-              <w:t>ilar)</w:t>
+              <w:t>Administrador DB (Jair Dario Muñoz Aguilar)</w:t>
             </w:r>
           </w:p>
           <w:p>
@@ -1127,7 +1097,7 @@
 </file>
 
 <file path=word/numbering.xml><?xml version="1.0" encoding="utf-8"?>
-<w:numbering xmlns:wpc="http://schemas.microsoft.com/office/word/2010/wordprocessingCanvas" xmlns:cx="http://schemas.microsoft.com/office/drawing/2014/chartex" xmlns:cx1="http://schemas.microsoft.com/office/drawing/2015/9/8/chartex" xmlns:cx2="http://schemas.microsoft.com/office/drawing/2015/10/21/chartex" xmlns:cx3="http://schemas.microsoft.com/office/drawing/2016/5/9/chartex" xmlns:cx4="http://schemas.microsoft.com/office/drawing/2016/5/10/chartex" xmlns:cx5="http://schemas.microsoft.com/office/drawing/2016/5/11/chartex" xmlns:cx6="http://schemas.microsoft.com/office/drawing/2016/5/12/chartex" xmlns:cx7="http://schemas.microsoft.com/office/drawing/2016/5/13/chartex" xmlns:cx8="http://schemas.microsoft.com/office/drawing/2016/5/14/chartex" xmlns:mc="http://schemas.openxmlformats.org/markup-compatibility/2006" xmlns:aink="http://schemas.microsoft.com/office/drawing/2016/ink" xmlns:am3d="http://schemas.microsoft.com/office/drawing/2017/model3d" xmlns:o="urn:schemas-microsoft-com:office:office" xmlns:r="http://schemas.openxmlformats.org/officeDocument/2006/relationships" xmlns:m="http://schemas.openxmlformats.org/officeDocument/2006/math" xmlns:v="urn:schemas-microsoft-com:vml" xmlns:wp14="http://schemas.microsoft.com/office/word/2010/wordprocessingDrawing" xmlns:wp="http://schemas.openxmlformats.org/drawingml/2006/wordprocessingDrawing" xmlns:w10="urn:schemas-microsoft-com:office:word" xmlns:w="http://schemas.openxmlformats.org/wordprocessingml/2006/main" xmlns:w14="http://schemas.microsoft.com/office/word/2010/wordml" xmlns:w15="http://schemas.microsoft.com/office/word/2012/wordml" xmlns:w16cid="http://schemas.microsoft.com/office/word/2016/wordml/cid" xmlns:w16se="http://schemas.microsoft.com/office/word/2015/wordml/symex" xmlns:wpg="http://schemas.microsoft.com/office/word/2010/wordprocessingGroup" xmlns:wpi="http://schemas.microsoft.com/office/word/2010/wordprocessingInk" xmlns:wne="http://schemas.microsoft.com/office/word/2006/wordml" xmlns:wps="http://schemas.microsoft.com/office/word/2010/wordprocessingShape" mc:Ignorable="w14 w15 w16se w16cid wp14">
+<w:numbering xmlns:wpc="http://schemas.microsoft.com/office/word/2010/wordprocessingCanvas" xmlns:mc="http://schemas.openxmlformats.org/markup-compatibility/2006" xmlns:o="urn:schemas-microsoft-com:office:office" xmlns:r="http://schemas.openxmlformats.org/officeDocument/2006/relationships" xmlns:m="http://schemas.openxmlformats.org/officeDocument/2006/math" xmlns:v="urn:schemas-microsoft-com:vml" xmlns:wp14="http://schemas.microsoft.com/office/word/2010/wordprocessingDrawing" xmlns:wp="http://schemas.openxmlformats.org/drawingml/2006/wordprocessingDrawing" xmlns:w10="urn:schemas-microsoft-com:office:word" xmlns:w="http://schemas.openxmlformats.org/wordprocessingml/2006/main" xmlns:w14="http://schemas.microsoft.com/office/word/2010/wordml" xmlns:w15="http://schemas.microsoft.com/office/word/2012/wordml" xmlns:wpg="http://schemas.microsoft.com/office/word/2010/wordprocessingGroup" xmlns:wpi="http://schemas.microsoft.com/office/word/2010/wordprocessingInk" xmlns:wne="http://schemas.microsoft.com/office/word/2006/wordml" xmlns:wps="http://schemas.microsoft.com/office/word/2010/wordprocessingShape" mc:Ignorable="w14 w15 wp14">
   <w:abstractNum w:abstractNumId="0" w15:restartNumberingAfterBreak="0">
     <w:nsid w:val="0D867FF2"/>
     <w:multiLevelType w:val="multilevel"/>
@@ -1480,7 +1450,7 @@
 </file>
 
 <file path=word/styles.xml><?xml version="1.0" encoding="utf-8"?>
-<w:styles xmlns:mc="http://schemas.openxmlformats.org/markup-compatibility/2006" xmlns:r="http://schemas.openxmlformats.org/officeDocument/2006/relationships" xmlns:w="http://schemas.openxmlformats.org/wordprocessingml/2006/main" xmlns:w14="http://schemas.microsoft.com/office/word/2010/wordml" xmlns:w15="http://schemas.microsoft.com/office/word/2012/wordml" xmlns:w16cid="http://schemas.microsoft.com/office/word/2016/wordml/cid" xmlns:w16se="http://schemas.microsoft.com/office/word/2015/wordml/symex" mc:Ignorable="w14 w15 w16se w16cid">
+<w:styles xmlns:mc="http://schemas.openxmlformats.org/markup-compatibility/2006" xmlns:r="http://schemas.openxmlformats.org/officeDocument/2006/relationships" xmlns:w="http://schemas.openxmlformats.org/wordprocessingml/2006/main" xmlns:w14="http://schemas.microsoft.com/office/word/2010/wordml" xmlns:w15="http://schemas.microsoft.com/office/word/2012/wordml" mc:Ignorable="w14 w15">
   <w:docDefaults>
     <w:rPrDefault>
       <w:rPr>
@@ -1504,7 +1474,7 @@
       </w:pPr>
     </w:pPrDefault>
   </w:docDefaults>
-  <w:latentStyles w:defLockedState="0" w:defUIPriority="99" w:defSemiHidden="0" w:defUnhideWhenUsed="0" w:defQFormat="0" w:count="375">
+  <w:latentStyles w:defLockedState="0" w:defUIPriority="99" w:defSemiHidden="0" w:defUnhideWhenUsed="0" w:defQFormat="0" w:count="371">
     <w:lsdException w:name="Normal" w:uiPriority="0" w:qFormat="1"/>
     <w:lsdException w:name="heading 1" w:uiPriority="9" w:qFormat="1"/>
     <w:lsdException w:name="heading 2" w:semiHidden="1" w:uiPriority="9" w:unhideWhenUsed="1" w:qFormat="1"/>
@@ -1876,10 +1846,6 @@
     <w:lsdException w:name="List Table 5 Dark Accent 6" w:uiPriority="50"/>
     <w:lsdException w:name="List Table 6 Colorful Accent 6" w:uiPriority="51"/>
     <w:lsdException w:name="List Table 7 Colorful Accent 6" w:uiPriority="52"/>
-    <w:lsdException w:name="Mention" w:semiHidden="1" w:unhideWhenUsed="1"/>
-    <w:lsdException w:name="Smart Hyperlink" w:semiHidden="1" w:unhideWhenUsed="1"/>
-    <w:lsdException w:name="Hashtag" w:semiHidden="1" w:unhideWhenUsed="1"/>
-    <w:lsdException w:name="Unresolved Mention" w:semiHidden="1" w:unhideWhenUsed="1"/>
   </w:latentStyles>
   <w:style w:type="paragraph" w:default="1" w:styleId="Normal">
     <w:name w:val="Normal"/>
@@ -2015,7 +1981,7 @@
       </w:tblCellMar>
     </w:tblPr>
   </w:style>
-  <w:style w:type="paragraph" w:styleId="Ttulo">
+  <w:style w:type="paragraph" w:styleId="Puesto">
     <w:name w:val="Title"/>
     <w:basedOn w:val="Normal"/>
     <w:next w:val="Normal"/>
@@ -2056,9 +2022,7 @@
       <w:tblStyleRowBandSize w:val="1"/>
       <w:tblStyleColBandSize w:val="1"/>
       <w:tblCellMar>
-        <w:top w:w="0" w:type="dxa"/>
         <w:left w:w="108" w:type="dxa"/>
-        <w:bottom w:w="0" w:type="dxa"/>
         <w:right w:w="108" w:type="dxa"/>
       </w:tblCellMar>
     </w:tblPr>

</xml_diff>